<commit_message>
fix of PI 3
</commit_message>
<xml_diff>
--- a/PI/ЛР3.docx
+++ b/PI/ЛР3.docx
@@ -1,6 +1,6 @@
 
 <file path=word/document.xml><?xml version="1.0" encoding="utf-8"?>
-<w:document xmlns:wpc="http://schemas.microsoft.com/office/word/2010/wordprocessingCanvas" xmlns:cx="http://schemas.microsoft.com/office/drawing/2014/chartex" xmlns:cx1="http://schemas.microsoft.com/office/drawing/2015/9/8/chartex" xmlns:mc="http://schemas.openxmlformats.org/markup-compatibility/2006" xmlns:o="urn:schemas-microsoft-com:office:office" xmlns:r="http://schemas.openxmlformats.org/officeDocument/2006/relationships" xmlns:m="http://schemas.openxmlformats.org/officeDocument/2006/math" xmlns:v="urn:schemas-microsoft-com:vml" xmlns:wp14="http://schemas.microsoft.com/office/word/2010/wordprocessingDrawing" xmlns:wp="http://schemas.openxmlformats.org/drawingml/2006/wordprocessingDrawing" xmlns:w10="urn:schemas-microsoft-com:office:word" xmlns:w="http://schemas.openxmlformats.org/wordprocessingml/2006/main" xmlns:w14="http://schemas.microsoft.com/office/word/2010/wordml" xmlns:w15="http://schemas.microsoft.com/office/word/2012/wordml" xmlns:w16se="http://schemas.microsoft.com/office/word/2015/wordml/symex" xmlns:wpg="http://schemas.microsoft.com/office/word/2010/wordprocessingGroup" xmlns:wpi="http://schemas.microsoft.com/office/word/2010/wordprocessingInk" xmlns:wne="http://schemas.microsoft.com/office/word/2006/wordml" xmlns:wps="http://schemas.microsoft.com/office/word/2010/wordprocessingShape" mc:Ignorable="w14 w15 w16se wp14">
+<w:document xmlns:wpc="http://schemas.microsoft.com/office/word/2010/wordprocessingCanvas" xmlns:cx="http://schemas.microsoft.com/office/drawing/2014/chartex" xmlns:cx1="http://schemas.microsoft.com/office/drawing/2015/9/8/chartex" xmlns:cx2="http://schemas.microsoft.com/office/drawing/2015/10/21/chartex" xmlns:cx3="http://schemas.microsoft.com/office/drawing/2016/5/9/chartex" xmlns:cx4="http://schemas.microsoft.com/office/drawing/2016/5/10/chartex" xmlns:cx5="http://schemas.microsoft.com/office/drawing/2016/5/11/chartex" xmlns:cx6="http://schemas.microsoft.com/office/drawing/2016/5/12/chartex" xmlns:cx7="http://schemas.microsoft.com/office/drawing/2016/5/13/chartex" xmlns:cx8="http://schemas.microsoft.com/office/drawing/2016/5/14/chartex" xmlns:mc="http://schemas.openxmlformats.org/markup-compatibility/2006" xmlns:aink="http://schemas.microsoft.com/office/drawing/2016/ink" xmlns:am3d="http://schemas.microsoft.com/office/drawing/2017/model3d" xmlns:o="urn:schemas-microsoft-com:office:office" xmlns:r="http://schemas.openxmlformats.org/officeDocument/2006/relationships" xmlns:m="http://schemas.openxmlformats.org/officeDocument/2006/math" xmlns:v="urn:schemas-microsoft-com:vml" xmlns:wp14="http://schemas.microsoft.com/office/word/2010/wordprocessingDrawing" xmlns:wp="http://schemas.openxmlformats.org/drawingml/2006/wordprocessingDrawing" xmlns:w10="urn:schemas-microsoft-com:office:word" xmlns:w="http://schemas.openxmlformats.org/wordprocessingml/2006/main" xmlns:w14="http://schemas.microsoft.com/office/word/2010/wordml" xmlns:w15="http://schemas.microsoft.com/office/word/2012/wordml" xmlns:w16cid="http://schemas.microsoft.com/office/word/2016/wordml/cid" xmlns:w16se="http://schemas.microsoft.com/office/word/2015/wordml/symex" xmlns:wpg="http://schemas.microsoft.com/office/word/2010/wordprocessingGroup" xmlns:wpi="http://schemas.microsoft.com/office/word/2010/wordprocessingInk" xmlns:wne="http://schemas.microsoft.com/office/word/2006/wordml" xmlns:wps="http://schemas.microsoft.com/office/word/2010/wordprocessingShape" mc:Ignorable="w14 w15 w16se w16cid wp14">
   <w:body>
     <w:p>
       <w:pPr>
@@ -794,23 +794,7 @@
                 <w:rFonts w:ascii="Times New Roman" w:eastAsia="Calibri" w:hAnsi="Times New Roman" w:cs="Times New Roman"/>
                 <w:sz w:val="24"/>
               </w:rPr>
-              <w:t xml:space="preserve">Цыганков А. Стародубцев С. </w:t>
-            </w:r>
-            <w:proofErr w:type="spellStart"/>
-            <w:r>
-              <w:rPr>
-                <w:rFonts w:ascii="Times New Roman" w:eastAsia="Calibri" w:hAnsi="Times New Roman" w:cs="Times New Roman"/>
-                <w:sz w:val="24"/>
-              </w:rPr>
-              <w:t>Демидович</w:t>
-            </w:r>
-            <w:proofErr w:type="spellEnd"/>
-            <w:r>
-              <w:rPr>
-                <w:rFonts w:ascii="Times New Roman" w:eastAsia="Calibri" w:hAnsi="Times New Roman" w:cs="Times New Roman"/>
-                <w:sz w:val="24"/>
-              </w:rPr>
-              <w:t xml:space="preserve"> Е.</w:t>
+              <w:t>Цыганков А. Стародубцев С. Демидович Е.</w:t>
             </w:r>
           </w:p>
         </w:tc>
@@ -1378,6 +1362,7 @@
           <w:szCs w:val="28"/>
         </w:rPr>
       </w:pPr>
+      <w:bookmarkStart w:id="0" w:name="_GoBack"/>
       <w:r>
         <w:rPr>
           <w:rFonts w:ascii="Times New Roman" w:hAnsi="Times New Roman" w:cs="Times New Roman"/>
@@ -1386,6 +1371,15 @@
           <w:szCs w:val="32"/>
         </w:rPr>
         <w:t>1)</w:t>
+      </w:r>
+      <w:r>
+        <w:rPr>
+          <w:rFonts w:ascii="Times New Roman" w:hAnsi="Times New Roman" w:cs="Times New Roman"/>
+          <w:b/>
+          <w:sz w:val="32"/>
+          <w:szCs w:val="32"/>
+        </w:rPr>
+        <w:t xml:space="preserve"> </w:t>
       </w:r>
       <w:r>
         <w:rPr>
@@ -2192,80 +2186,21 @@
     </w:p>
     <w:p>
       <w:pPr>
-        <w:ind w:left="426" w:firstLine="283"/>
-        <w:jc w:val="both"/>
-        <w:rPr>
-          <w:rFonts w:ascii="Times New Roman" w:hAnsi="Times New Roman" w:cs="Times New Roman"/>
-          <w:sz w:val="28"/>
-          <w:szCs w:val="28"/>
-        </w:rPr>
-      </w:pPr>
-    </w:p>
-    <w:p>
-      <w:pPr>
-        <w:ind w:left="426" w:firstLine="283"/>
-        <w:jc w:val="both"/>
-        <w:rPr>
-          <w:rFonts w:ascii="Times New Roman" w:hAnsi="Times New Roman" w:cs="Times New Roman"/>
-          <w:sz w:val="28"/>
-          <w:szCs w:val="28"/>
-        </w:rPr>
-      </w:pPr>
-    </w:p>
-    <w:p>
-      <w:pPr>
-        <w:ind w:left="426" w:firstLine="283"/>
-        <w:jc w:val="both"/>
-        <w:rPr>
-          <w:rFonts w:ascii="Times New Roman" w:hAnsi="Times New Roman" w:cs="Times New Roman"/>
-          <w:sz w:val="28"/>
-          <w:szCs w:val="28"/>
-        </w:rPr>
-      </w:pPr>
-    </w:p>
-    <w:p>
-      <w:pPr>
-        <w:ind w:left="426" w:firstLine="283"/>
-        <w:jc w:val="both"/>
-        <w:rPr>
-          <w:rFonts w:ascii="Times New Roman" w:hAnsi="Times New Roman" w:cs="Times New Roman"/>
-          <w:sz w:val="28"/>
-          <w:szCs w:val="28"/>
-        </w:rPr>
-      </w:pPr>
-    </w:p>
-    <w:p>
-      <w:pPr>
-        <w:ind w:left="426" w:firstLine="283"/>
-        <w:jc w:val="both"/>
-        <w:rPr>
-          <w:rFonts w:ascii="Times New Roman" w:hAnsi="Times New Roman" w:cs="Times New Roman"/>
-          <w:sz w:val="28"/>
-          <w:szCs w:val="28"/>
-        </w:rPr>
-      </w:pPr>
-    </w:p>
-    <w:p>
-      <w:pPr>
-        <w:ind w:left="426" w:firstLine="283"/>
-        <w:jc w:val="both"/>
-        <w:rPr>
-          <w:rFonts w:ascii="Times New Roman" w:hAnsi="Times New Roman" w:cs="Times New Roman"/>
-          <w:sz w:val="28"/>
-          <w:szCs w:val="28"/>
-        </w:rPr>
-      </w:pPr>
-    </w:p>
-    <w:p>
-      <w:pPr>
-        <w:ind w:left="426" w:firstLine="283"/>
-        <w:jc w:val="both"/>
-        <w:rPr>
-          <w:rFonts w:ascii="Times New Roman" w:hAnsi="Times New Roman" w:cs="Times New Roman"/>
-          <w:sz w:val="28"/>
-          <w:szCs w:val="28"/>
-        </w:rPr>
-      </w:pPr>
+        <w:jc w:val="both"/>
+        <w:rPr>
+          <w:rFonts w:ascii="Times New Roman" w:hAnsi="Times New Roman" w:cs="Times New Roman"/>
+          <w:sz w:val="28"/>
+          <w:szCs w:val="28"/>
+        </w:rPr>
+      </w:pPr>
+      <w:r>
+        <w:rPr>
+          <w:rFonts w:ascii="Times New Roman" w:hAnsi="Times New Roman" w:cs="Times New Roman"/>
+          <w:sz w:val="28"/>
+          <w:szCs w:val="28"/>
+        </w:rPr>
+        <w:br w:type="page"/>
+      </w:r>
     </w:p>
     <w:p>
       <w:pPr>
@@ -2284,7 +2219,17 @@
           <w:sz w:val="28"/>
           <w:szCs w:val="28"/>
         </w:rPr>
+        <w:lastRenderedPageBreak/>
         <w:t>2)</w:t>
+      </w:r>
+      <w:r>
+        <w:rPr>
+          <w:rFonts w:ascii="Times New Roman" w:hAnsi="Times New Roman" w:cs="Times New Roman"/>
+          <w:b/>
+          <w:sz w:val="28"/>
+          <w:szCs w:val="28"/>
+        </w:rPr>
+        <w:t xml:space="preserve"> </w:t>
       </w:r>
       <w:r>
         <w:rPr>
@@ -2813,6 +2758,18 @@
         <w:jc w:val="both"/>
         <w:rPr>
           <w:rFonts w:ascii="Times New Roman" w:hAnsi="Times New Roman" w:cs="Times New Roman"/>
+          <w:b/>
+          <w:sz w:val="28"/>
+          <w:szCs w:val="28"/>
+        </w:rPr>
+      </w:pPr>
+    </w:p>
+    <w:p>
+      <w:pPr>
+        <w:ind w:left="1068"/>
+        <w:jc w:val="both"/>
+        <w:rPr>
+          <w:rFonts w:ascii="Times New Roman" w:hAnsi="Times New Roman" w:cs="Times New Roman"/>
           <w:sz w:val="28"/>
           <w:szCs w:val="28"/>
         </w:rPr>
@@ -2825,6 +2782,15 @@
           <w:szCs w:val="28"/>
         </w:rPr>
         <w:t>3)</w:t>
+      </w:r>
+      <w:r>
+        <w:rPr>
+          <w:rFonts w:ascii="Times New Roman" w:hAnsi="Times New Roman" w:cs="Times New Roman"/>
+          <w:b/>
+          <w:sz w:val="28"/>
+          <w:szCs w:val="28"/>
+        </w:rPr>
+        <w:t xml:space="preserve"> </w:t>
       </w:r>
       <w:r>
         <w:rPr>
@@ -3202,8 +3168,58 @@
           <w:sz w:val="28"/>
           <w:szCs w:val="28"/>
         </w:rPr>
+        <w:t>Вариант использования завершается.</w:t>
+      </w:r>
+    </w:p>
+    <w:p>
+      <w:pPr>
+        <w:jc w:val="both"/>
+        <w:rPr>
+          <w:rFonts w:ascii="Times New Roman" w:hAnsi="Times New Roman" w:cs="Times New Roman"/>
+          <w:b/>
+          <w:sz w:val="28"/>
+          <w:szCs w:val="28"/>
+        </w:rPr>
+      </w:pPr>
+      <w:r>
+        <w:rPr>
+          <w:rFonts w:ascii="Times New Roman" w:hAnsi="Times New Roman" w:cs="Times New Roman"/>
+          <w:b/>
+          <w:sz w:val="28"/>
+          <w:szCs w:val="28"/>
+        </w:rPr>
+        <w:br w:type="page"/>
+      </w:r>
+    </w:p>
+    <w:p>
+      <w:pPr>
+        <w:ind w:left="1068"/>
+        <w:jc w:val="both"/>
+        <w:rPr>
+          <w:rFonts w:ascii="Times New Roman" w:hAnsi="Times New Roman" w:cs="Times New Roman"/>
+          <w:b/>
+          <w:sz w:val="28"/>
+          <w:szCs w:val="28"/>
+        </w:rPr>
+      </w:pPr>
+      <w:r>
+        <w:rPr>
+          <w:rFonts w:ascii="Times New Roman" w:hAnsi="Times New Roman" w:cs="Times New Roman"/>
+          <w:b/>
+          <w:sz w:val="28"/>
+          <w:szCs w:val="28"/>
+        </w:rPr>
         <w:lastRenderedPageBreak/>
-        <w:t>Вариант использования завершается.</w:t>
+        <w:t>Альтернативные потоки событий</w:t>
+      </w:r>
+      <w:r>
+        <w:rPr>
+          <w:rFonts w:ascii="Times New Roman" w:hAnsi="Times New Roman" w:cs="Times New Roman"/>
+          <w:b/>
+          <w:sz w:val="28"/>
+          <w:szCs w:val="28"/>
+        </w:rPr>
+        <w:t>:</w:t>
       </w:r>
     </w:p>
     <w:p>
@@ -3224,17 +3240,125 @@
           <w:sz w:val="28"/>
           <w:szCs w:val="28"/>
         </w:rPr>
-        <w:t>Альтернативные потоки событий</w:t>
-      </w:r>
-      <w:r>
-        <w:rPr>
-          <w:rFonts w:ascii="Times New Roman" w:hAnsi="Times New Roman" w:cs="Times New Roman"/>
-          <w:b/>
-          <w:sz w:val="28"/>
-          <w:szCs w:val="28"/>
-        </w:rPr>
-        <w:t>:</w:t>
-      </w:r>
+        <w:t>Альтернатива 1</w:t>
+      </w:r>
+    </w:p>
+    <w:p>
+      <w:pPr>
+        <w:ind w:left="1068" w:firstLine="348"/>
+        <w:jc w:val="both"/>
+        <w:rPr>
+          <w:rFonts w:ascii="Times New Roman" w:hAnsi="Times New Roman" w:cs="Times New Roman"/>
+          <w:sz w:val="28"/>
+          <w:szCs w:val="28"/>
+        </w:rPr>
+      </w:pPr>
+      <w:r>
+        <w:rPr>
+          <w:rFonts w:ascii="Times New Roman" w:hAnsi="Times New Roman" w:cs="Times New Roman"/>
+          <w:b/>
+          <w:sz w:val="28"/>
+          <w:szCs w:val="28"/>
+        </w:rPr>
+        <w:t xml:space="preserve">На шаге 2 </w:t>
+      </w:r>
+      <w:r>
+        <w:rPr>
+          <w:rFonts w:ascii="Times New Roman" w:hAnsi="Times New Roman" w:cs="Times New Roman"/>
+          <w:sz w:val="28"/>
+          <w:szCs w:val="28"/>
+        </w:rPr>
+        <w:t>н</w:t>
+      </w:r>
+      <w:r>
+        <w:rPr>
+          <w:rFonts w:ascii="Times New Roman" w:hAnsi="Times New Roman" w:cs="Times New Roman"/>
+          <w:sz w:val="28"/>
+          <w:szCs w:val="28"/>
+        </w:rPr>
+        <w:t>ет связи с базой данных.</w:t>
+      </w:r>
+    </w:p>
+    <w:p>
+      <w:pPr>
+        <w:ind w:left="1068" w:firstLine="348"/>
+        <w:jc w:val="both"/>
+        <w:rPr>
+          <w:rFonts w:ascii="Times New Roman" w:hAnsi="Times New Roman" w:cs="Times New Roman"/>
+          <w:sz w:val="28"/>
+          <w:szCs w:val="28"/>
+        </w:rPr>
+      </w:pPr>
+      <w:r>
+        <w:rPr>
+          <w:rFonts w:ascii="Times New Roman" w:hAnsi="Times New Roman" w:cs="Times New Roman"/>
+          <w:sz w:val="28"/>
+          <w:szCs w:val="28"/>
+        </w:rPr>
+        <w:t>3</w:t>
+      </w:r>
+      <w:r>
+        <w:rPr>
+          <w:rFonts w:ascii="Times New Roman" w:hAnsi="Times New Roman" w:cs="Times New Roman"/>
+          <w:sz w:val="28"/>
+          <w:szCs w:val="28"/>
+        </w:rPr>
+        <w:t>. Система</w:t>
+      </w:r>
+      <w:r>
+        <w:rPr>
+          <w:rFonts w:ascii="Times New Roman" w:hAnsi="Times New Roman" w:cs="Times New Roman"/>
+          <w:sz w:val="28"/>
+          <w:szCs w:val="28"/>
+        </w:rPr>
+        <w:t xml:space="preserve"> выводит сообщение об ошибке.</w:t>
+      </w:r>
+    </w:p>
+    <w:p>
+      <w:pPr>
+        <w:ind w:left="1068" w:firstLine="348"/>
+        <w:jc w:val="both"/>
+        <w:rPr>
+          <w:rFonts w:ascii="Times New Roman" w:hAnsi="Times New Roman" w:cs="Times New Roman"/>
+          <w:sz w:val="28"/>
+          <w:szCs w:val="28"/>
+        </w:rPr>
+      </w:pPr>
+      <w:r>
+        <w:rPr>
+          <w:rFonts w:ascii="Times New Roman" w:hAnsi="Times New Roman" w:cs="Times New Roman"/>
+          <w:sz w:val="28"/>
+          <w:szCs w:val="28"/>
+        </w:rPr>
+        <w:t>4</w:t>
+      </w:r>
+      <w:r>
+        <w:rPr>
+          <w:rFonts w:ascii="Times New Roman" w:hAnsi="Times New Roman" w:cs="Times New Roman"/>
+          <w:sz w:val="28"/>
+          <w:szCs w:val="28"/>
+        </w:rPr>
+        <w:t>. Вариант использования завершается</w:t>
+      </w:r>
+      <w:r>
+        <w:rPr>
+          <w:rFonts w:ascii="Times New Roman" w:hAnsi="Times New Roman" w:cs="Times New Roman"/>
+          <w:sz w:val="28"/>
+          <w:szCs w:val="28"/>
+        </w:rPr>
+        <w:t>.</w:t>
+      </w:r>
+    </w:p>
+    <w:p>
+      <w:pPr>
+        <w:ind w:left="1068" w:firstLine="348"/>
+        <w:jc w:val="both"/>
+        <w:rPr>
+          <w:rFonts w:ascii="Times New Roman" w:hAnsi="Times New Roman" w:cs="Times New Roman"/>
+          <w:sz w:val="28"/>
+          <w:szCs w:val="28"/>
+        </w:rPr>
+      </w:pPr>
     </w:p>
     <w:p>
       <w:pPr>
@@ -3242,144 +3366,6 @@
         <w:jc w:val="both"/>
         <w:rPr>
           <w:rFonts w:ascii="Times New Roman" w:hAnsi="Times New Roman" w:cs="Times New Roman"/>
-          <w:b/>
-          <w:sz w:val="28"/>
-          <w:szCs w:val="28"/>
-        </w:rPr>
-      </w:pPr>
-      <w:r>
-        <w:rPr>
-          <w:rFonts w:ascii="Times New Roman" w:hAnsi="Times New Roman" w:cs="Times New Roman"/>
-          <w:b/>
-          <w:sz w:val="28"/>
-          <w:szCs w:val="28"/>
-        </w:rPr>
-        <w:t>Альтернатива 1</w:t>
-      </w:r>
-    </w:p>
-    <w:p>
-      <w:pPr>
-        <w:ind w:left="1068" w:firstLine="348"/>
-        <w:jc w:val="both"/>
-        <w:rPr>
-          <w:rFonts w:ascii="Times New Roman" w:hAnsi="Times New Roman" w:cs="Times New Roman"/>
-          <w:sz w:val="28"/>
-          <w:szCs w:val="28"/>
-        </w:rPr>
-      </w:pPr>
-      <w:r>
-        <w:rPr>
-          <w:rFonts w:ascii="Times New Roman" w:hAnsi="Times New Roman" w:cs="Times New Roman"/>
-          <w:b/>
-          <w:sz w:val="28"/>
-          <w:szCs w:val="28"/>
-        </w:rPr>
-        <w:t xml:space="preserve">На шаге 2 </w:t>
-      </w:r>
-      <w:r>
-        <w:rPr>
-          <w:rFonts w:ascii="Times New Roman" w:hAnsi="Times New Roman" w:cs="Times New Roman"/>
-          <w:sz w:val="28"/>
-          <w:szCs w:val="28"/>
-        </w:rPr>
-        <w:t>н</w:t>
-      </w:r>
-      <w:r>
-        <w:rPr>
-          <w:rFonts w:ascii="Times New Roman" w:hAnsi="Times New Roman" w:cs="Times New Roman"/>
-          <w:sz w:val="28"/>
-          <w:szCs w:val="28"/>
-        </w:rPr>
-        <w:t>ет связи с базой данных.</w:t>
-      </w:r>
-    </w:p>
-    <w:p>
-      <w:pPr>
-        <w:ind w:left="1068" w:firstLine="348"/>
-        <w:jc w:val="both"/>
-        <w:rPr>
-          <w:rFonts w:ascii="Times New Roman" w:hAnsi="Times New Roman" w:cs="Times New Roman"/>
-          <w:sz w:val="28"/>
-          <w:szCs w:val="28"/>
-        </w:rPr>
-      </w:pPr>
-      <w:r>
-        <w:rPr>
-          <w:rFonts w:ascii="Times New Roman" w:hAnsi="Times New Roman" w:cs="Times New Roman"/>
-          <w:sz w:val="28"/>
-          <w:szCs w:val="28"/>
-        </w:rPr>
-        <w:t>3</w:t>
-      </w:r>
-      <w:r>
-        <w:rPr>
-          <w:rFonts w:ascii="Times New Roman" w:hAnsi="Times New Roman" w:cs="Times New Roman"/>
-          <w:sz w:val="28"/>
-          <w:szCs w:val="28"/>
-        </w:rPr>
-        <w:t>. Система</w:t>
-      </w:r>
-      <w:r>
-        <w:rPr>
-          <w:rFonts w:ascii="Times New Roman" w:hAnsi="Times New Roman" w:cs="Times New Roman"/>
-          <w:sz w:val="28"/>
-          <w:szCs w:val="28"/>
-        </w:rPr>
-        <w:t xml:space="preserve"> выводит сообщение об ошибке.</w:t>
-      </w:r>
-    </w:p>
-    <w:p>
-      <w:pPr>
-        <w:ind w:left="1068" w:firstLine="348"/>
-        <w:jc w:val="both"/>
-        <w:rPr>
-          <w:rFonts w:ascii="Times New Roman" w:hAnsi="Times New Roman" w:cs="Times New Roman"/>
-          <w:sz w:val="28"/>
-          <w:szCs w:val="28"/>
-        </w:rPr>
-      </w:pPr>
-      <w:r>
-        <w:rPr>
-          <w:rFonts w:ascii="Times New Roman" w:hAnsi="Times New Roman" w:cs="Times New Roman"/>
-          <w:sz w:val="28"/>
-          <w:szCs w:val="28"/>
-        </w:rPr>
-        <w:t>4</w:t>
-      </w:r>
-      <w:r>
-        <w:rPr>
-          <w:rFonts w:ascii="Times New Roman" w:hAnsi="Times New Roman" w:cs="Times New Roman"/>
-          <w:sz w:val="28"/>
-          <w:szCs w:val="28"/>
-        </w:rPr>
-        <w:t>. Вариант использования завершается</w:t>
-      </w:r>
-      <w:r>
-        <w:rPr>
-          <w:rFonts w:ascii="Times New Roman" w:hAnsi="Times New Roman" w:cs="Times New Roman"/>
-          <w:sz w:val="28"/>
-          <w:szCs w:val="28"/>
-        </w:rPr>
-        <w:t>.</w:t>
-      </w:r>
-    </w:p>
-    <w:p>
-      <w:pPr>
-        <w:ind w:left="1068" w:firstLine="348"/>
-        <w:jc w:val="both"/>
-        <w:rPr>
-          <w:rFonts w:ascii="Times New Roman" w:hAnsi="Times New Roman" w:cs="Times New Roman"/>
-          <w:sz w:val="28"/>
-          <w:szCs w:val="28"/>
-        </w:rPr>
-      </w:pPr>
-    </w:p>
-    <w:p>
-      <w:pPr>
-        <w:ind w:left="1068"/>
-        <w:jc w:val="both"/>
-        <w:rPr>
-          <w:rFonts w:ascii="Times New Roman" w:hAnsi="Times New Roman" w:cs="Times New Roman"/>
           <w:sz w:val="28"/>
           <w:szCs w:val="28"/>
         </w:rPr>
@@ -3392,6 +3378,15 @@
           <w:szCs w:val="28"/>
         </w:rPr>
         <w:t>4)</w:t>
+      </w:r>
+      <w:r>
+        <w:rPr>
+          <w:rFonts w:ascii="Times New Roman" w:hAnsi="Times New Roman" w:cs="Times New Roman"/>
+          <w:b/>
+          <w:sz w:val="28"/>
+          <w:szCs w:val="28"/>
+        </w:rPr>
+        <w:t xml:space="preserve"> </w:t>
       </w:r>
       <w:r>
         <w:rPr>
@@ -3853,18 +3848,6 @@
     </w:p>
     <w:p>
       <w:pPr>
-        <w:pStyle w:val="a3"/>
-        <w:ind w:left="1788"/>
-        <w:jc w:val="both"/>
-        <w:rPr>
-          <w:rFonts w:ascii="Times New Roman" w:hAnsi="Times New Roman" w:cs="Times New Roman"/>
-          <w:sz w:val="28"/>
-          <w:szCs w:val="28"/>
-        </w:rPr>
-      </w:pPr>
-    </w:p>
-    <w:p>
-      <w:pPr>
         <w:ind w:left="1068"/>
         <w:jc w:val="both"/>
         <w:rPr>
@@ -4002,14 +3985,23 @@
     </w:p>
     <w:p>
       <w:pPr>
-        <w:ind w:left="1428"/>
-        <w:jc w:val="both"/>
-        <w:rPr>
-          <w:rFonts w:ascii="Times New Roman" w:hAnsi="Times New Roman" w:cs="Times New Roman"/>
-          <w:sz w:val="28"/>
-          <w:szCs w:val="28"/>
-        </w:rPr>
-      </w:pPr>
+        <w:jc w:val="both"/>
+        <w:rPr>
+          <w:rFonts w:ascii="Times New Roman" w:hAnsi="Times New Roman" w:cs="Times New Roman"/>
+          <w:b/>
+          <w:sz w:val="28"/>
+          <w:szCs w:val="28"/>
+        </w:rPr>
+      </w:pPr>
+      <w:r>
+        <w:rPr>
+          <w:rFonts w:ascii="Times New Roman" w:hAnsi="Times New Roman" w:cs="Times New Roman"/>
+          <w:b/>
+          <w:sz w:val="28"/>
+          <w:szCs w:val="28"/>
+        </w:rPr>
+        <w:br w:type="page"/>
+      </w:r>
     </w:p>
     <w:p>
       <w:pPr>
@@ -4145,6 +4137,18 @@
         <w:jc w:val="both"/>
         <w:rPr>
           <w:rFonts w:ascii="Times New Roman" w:hAnsi="Times New Roman" w:cs="Times New Roman"/>
+          <w:b/>
+          <w:sz w:val="28"/>
+          <w:szCs w:val="28"/>
+        </w:rPr>
+      </w:pPr>
+    </w:p>
+    <w:p>
+      <w:pPr>
+        <w:ind w:left="1068"/>
+        <w:jc w:val="both"/>
+        <w:rPr>
+          <w:rFonts w:ascii="Times New Roman" w:hAnsi="Times New Roman" w:cs="Times New Roman"/>
           <w:sz w:val="28"/>
           <w:szCs w:val="28"/>
         </w:rPr>
@@ -4157,6 +4161,15 @@
           <w:szCs w:val="28"/>
         </w:rPr>
         <w:t>5)</w:t>
+      </w:r>
+      <w:r>
+        <w:rPr>
+          <w:rFonts w:ascii="Times New Roman" w:hAnsi="Times New Roman" w:cs="Times New Roman"/>
+          <w:b/>
+          <w:sz w:val="28"/>
+          <w:szCs w:val="28"/>
+        </w:rPr>
+        <w:t xml:space="preserve"> </w:t>
       </w:r>
       <w:r>
         <w:rPr>
@@ -4909,36 +4922,21 @@
     </w:p>
     <w:p>
       <w:pPr>
-        <w:ind w:left="426" w:firstLine="283"/>
-        <w:jc w:val="both"/>
-        <w:rPr>
-          <w:rFonts w:ascii="Times New Roman" w:hAnsi="Times New Roman" w:cs="Times New Roman"/>
-          <w:sz w:val="28"/>
-          <w:szCs w:val="28"/>
-        </w:rPr>
-      </w:pPr>
-    </w:p>
-    <w:p>
-      <w:pPr>
-        <w:ind w:left="426" w:firstLine="283"/>
-        <w:jc w:val="both"/>
-        <w:rPr>
-          <w:rFonts w:ascii="Times New Roman" w:hAnsi="Times New Roman" w:cs="Times New Roman"/>
-          <w:sz w:val="28"/>
-          <w:szCs w:val="28"/>
-        </w:rPr>
-      </w:pPr>
-    </w:p>
-    <w:p>
-      <w:pPr>
-        <w:ind w:left="426" w:firstLine="283"/>
-        <w:jc w:val="both"/>
-        <w:rPr>
-          <w:rFonts w:ascii="Times New Roman" w:hAnsi="Times New Roman" w:cs="Times New Roman"/>
-          <w:sz w:val="28"/>
-          <w:szCs w:val="28"/>
-        </w:rPr>
-      </w:pPr>
+        <w:jc w:val="both"/>
+        <w:rPr>
+          <w:rFonts w:ascii="Times New Roman" w:hAnsi="Times New Roman" w:cs="Times New Roman"/>
+          <w:sz w:val="28"/>
+          <w:szCs w:val="28"/>
+        </w:rPr>
+      </w:pPr>
+      <w:r>
+        <w:rPr>
+          <w:rFonts w:ascii="Times New Roman" w:hAnsi="Times New Roman" w:cs="Times New Roman"/>
+          <w:sz w:val="28"/>
+          <w:szCs w:val="28"/>
+        </w:rPr>
+        <w:br w:type="page"/>
+      </w:r>
     </w:p>
     <w:p>
       <w:pPr>
@@ -5513,6 +5511,7 @@
     </w:p>
     <w:p>
       <w:pPr>
+        <w:jc w:val="both"/>
         <w:rPr>
           <w:rFonts w:ascii="Times New Roman" w:hAnsi="Times New Roman" w:cs="Times New Roman"/>
           <w:sz w:val="28"/>
@@ -5535,6 +5534,7 @@
           <w:ilvl w:val="0"/>
           <w:numId w:val="1"/>
         </w:numPr>
+        <w:jc w:val="both"/>
         <w:rPr>
           <w:rFonts w:ascii="Times New Roman" w:hAnsi="Times New Roman" w:cs="Times New Roman"/>
           <w:b/>
@@ -5560,6 +5560,7 @@
           <w:ilvl w:val="0"/>
           <w:numId w:val="33"/>
         </w:numPr>
+        <w:jc w:val="both"/>
         <w:rPr>
           <w:rFonts w:ascii="Times New Roman" w:hAnsi="Times New Roman" w:cs="Times New Roman"/>
           <w:sz w:val="28"/>
@@ -5575,6 +5576,7 @@
         <w:t>Прохождение тестирования</w:t>
       </w:r>
     </w:p>
+    <w:bookmarkEnd w:id="0"/>
     <w:p>
       <w:pPr>
         <w:rPr>
@@ -5645,56 +5647,15 @@
           <w:szCs w:val="32"/>
         </w:rPr>
       </w:pPr>
-    </w:p>
-    <w:p>
-      <w:pPr>
+      <w:r>
         <w:rPr>
           <w:rFonts w:ascii="Times New Roman" w:hAnsi="Times New Roman" w:cs="Times New Roman"/>
           <w:b/>
           <w:sz w:val="32"/>
           <w:szCs w:val="32"/>
         </w:rPr>
-      </w:pPr>
-    </w:p>
-    <w:p>
-      <w:pPr>
-        <w:rPr>
-          <w:rFonts w:ascii="Times New Roman" w:hAnsi="Times New Roman" w:cs="Times New Roman"/>
-          <w:b/>
-          <w:sz w:val="32"/>
-          <w:szCs w:val="32"/>
-        </w:rPr>
-      </w:pPr>
-    </w:p>
-    <w:p>
-      <w:pPr>
-        <w:rPr>
-          <w:rFonts w:ascii="Times New Roman" w:hAnsi="Times New Roman" w:cs="Times New Roman"/>
-          <w:b/>
-          <w:sz w:val="32"/>
-          <w:szCs w:val="32"/>
-        </w:rPr>
-      </w:pPr>
-    </w:p>
-    <w:p>
-      <w:pPr>
-        <w:rPr>
-          <w:rFonts w:ascii="Times New Roman" w:hAnsi="Times New Roman" w:cs="Times New Roman"/>
-          <w:b/>
-          <w:sz w:val="32"/>
-          <w:szCs w:val="32"/>
-        </w:rPr>
-      </w:pPr>
-    </w:p>
-    <w:p>
-      <w:pPr>
-        <w:rPr>
-          <w:rFonts w:ascii="Times New Roman" w:hAnsi="Times New Roman" w:cs="Times New Roman"/>
-          <w:b/>
-          <w:sz w:val="32"/>
-          <w:szCs w:val="32"/>
-        </w:rPr>
-      </w:pPr>
+        <w:br w:type="page"/>
+      </w:r>
     </w:p>
     <w:p>
       <w:pPr>
@@ -5715,6 +5676,7 @@
           <w:sz w:val="28"/>
           <w:szCs w:val="28"/>
         </w:rPr>
+        <w:lastRenderedPageBreak/>
         <w:t>Сохранение результатов</w:t>
       </w:r>
     </w:p>
@@ -5793,135 +5755,20 @@
     </w:p>
     <w:p>
       <w:pPr>
-        <w:pStyle w:val="a3"/>
-        <w:jc w:val="center"/>
-        <w:rPr>
-          <w:rFonts w:ascii="Times New Roman" w:hAnsi="Times New Roman" w:cs="Times New Roman"/>
-          <w:sz w:val="28"/>
-          <w:szCs w:val="28"/>
-        </w:rPr>
-      </w:pPr>
-    </w:p>
-    <w:p>
-      <w:pPr>
-        <w:pStyle w:val="a3"/>
-        <w:jc w:val="center"/>
-        <w:rPr>
-          <w:rFonts w:ascii="Times New Roman" w:hAnsi="Times New Roman" w:cs="Times New Roman"/>
-          <w:sz w:val="28"/>
-          <w:szCs w:val="28"/>
-        </w:rPr>
-      </w:pPr>
-    </w:p>
-    <w:p>
-      <w:pPr>
-        <w:pStyle w:val="a3"/>
-        <w:jc w:val="center"/>
-        <w:rPr>
-          <w:rFonts w:ascii="Times New Roman" w:hAnsi="Times New Roman" w:cs="Times New Roman"/>
-          <w:sz w:val="28"/>
-          <w:szCs w:val="28"/>
-        </w:rPr>
-      </w:pPr>
-    </w:p>
-    <w:p>
-      <w:pPr>
-        <w:pStyle w:val="a3"/>
-        <w:jc w:val="center"/>
-        <w:rPr>
-          <w:rFonts w:ascii="Times New Roman" w:hAnsi="Times New Roman" w:cs="Times New Roman"/>
-          <w:sz w:val="28"/>
-          <w:szCs w:val="28"/>
-        </w:rPr>
-      </w:pPr>
-    </w:p>
-    <w:p>
-      <w:pPr>
-        <w:pStyle w:val="a3"/>
-        <w:jc w:val="center"/>
-        <w:rPr>
-          <w:rFonts w:ascii="Times New Roman" w:hAnsi="Times New Roman" w:cs="Times New Roman"/>
-          <w:sz w:val="28"/>
-          <w:szCs w:val="28"/>
-        </w:rPr>
-      </w:pPr>
-    </w:p>
-    <w:p>
-      <w:pPr>
-        <w:pStyle w:val="a3"/>
-        <w:jc w:val="center"/>
-        <w:rPr>
-          <w:rFonts w:ascii="Times New Roman" w:hAnsi="Times New Roman" w:cs="Times New Roman"/>
-          <w:sz w:val="28"/>
-          <w:szCs w:val="28"/>
-        </w:rPr>
-      </w:pPr>
-    </w:p>
-    <w:p>
-      <w:pPr>
-        <w:pStyle w:val="a3"/>
-        <w:jc w:val="center"/>
-        <w:rPr>
-          <w:rFonts w:ascii="Times New Roman" w:hAnsi="Times New Roman" w:cs="Times New Roman"/>
-          <w:sz w:val="28"/>
-          <w:szCs w:val="28"/>
-        </w:rPr>
-      </w:pPr>
-    </w:p>
-    <w:p>
-      <w:pPr>
-        <w:pStyle w:val="a3"/>
-        <w:jc w:val="center"/>
-        <w:rPr>
-          <w:rFonts w:ascii="Times New Roman" w:hAnsi="Times New Roman" w:cs="Times New Roman"/>
-          <w:sz w:val="28"/>
-          <w:szCs w:val="28"/>
-        </w:rPr>
-      </w:pPr>
-    </w:p>
-    <w:p>
-      <w:pPr>
-        <w:pStyle w:val="a3"/>
-        <w:jc w:val="center"/>
-        <w:rPr>
-          <w:rFonts w:ascii="Times New Roman" w:hAnsi="Times New Roman" w:cs="Times New Roman"/>
-          <w:sz w:val="28"/>
-          <w:szCs w:val="28"/>
-        </w:rPr>
-      </w:pPr>
-    </w:p>
-    <w:p>
-      <w:pPr>
-        <w:pStyle w:val="a3"/>
-        <w:jc w:val="center"/>
-        <w:rPr>
-          <w:rFonts w:ascii="Times New Roman" w:hAnsi="Times New Roman" w:cs="Times New Roman"/>
-          <w:sz w:val="28"/>
-          <w:szCs w:val="28"/>
-        </w:rPr>
-      </w:pPr>
-    </w:p>
-    <w:p>
-      <w:pPr>
-        <w:pStyle w:val="a3"/>
-        <w:jc w:val="center"/>
-        <w:rPr>
-          <w:rFonts w:ascii="Times New Roman" w:hAnsi="Times New Roman" w:cs="Times New Roman"/>
-          <w:sz w:val="28"/>
-          <w:szCs w:val="28"/>
-        </w:rPr>
-      </w:pPr>
-    </w:p>
-    <w:p>
-      <w:pPr>
-        <w:pStyle w:val="a3"/>
-        <w:jc w:val="center"/>
-        <w:rPr>
-          <w:rFonts w:ascii="Times New Roman" w:hAnsi="Times New Roman" w:cs="Times New Roman"/>
-          <w:sz w:val="28"/>
-          <w:szCs w:val="28"/>
-        </w:rPr>
-      </w:pPr>
+        <w:rPr>
+          <w:rFonts w:ascii="Times New Roman" w:hAnsi="Times New Roman" w:cs="Times New Roman"/>
+          <w:sz w:val="28"/>
+          <w:szCs w:val="28"/>
+        </w:rPr>
+      </w:pPr>
+      <w:r>
+        <w:rPr>
+          <w:rFonts w:ascii="Times New Roman" w:hAnsi="Times New Roman" w:cs="Times New Roman"/>
+          <w:sz w:val="28"/>
+          <w:szCs w:val="28"/>
+        </w:rPr>
+        <w:br w:type="page"/>
+      </w:r>
     </w:p>
     <w:p>
       <w:pPr>
@@ -6001,8 +5848,6 @@
     </w:p>
     <w:p>
       <w:pPr>
-        <w:ind w:left="708"/>
-        <w:jc w:val="center"/>
         <w:rPr>
           <w:rFonts w:ascii="Times New Roman" w:hAnsi="Times New Roman" w:cs="Times New Roman"/>
           <w:b/>
@@ -6010,102 +5855,15 @@
           <w:szCs w:val="32"/>
         </w:rPr>
       </w:pPr>
-    </w:p>
-    <w:p>
-      <w:pPr>
-        <w:ind w:left="708"/>
-        <w:jc w:val="center"/>
+      <w:r>
         <w:rPr>
           <w:rFonts w:ascii="Times New Roman" w:hAnsi="Times New Roman" w:cs="Times New Roman"/>
           <w:b/>
           <w:sz w:val="32"/>
           <w:szCs w:val="32"/>
         </w:rPr>
-      </w:pPr>
-    </w:p>
-    <w:p>
-      <w:pPr>
-        <w:ind w:left="708"/>
-        <w:jc w:val="center"/>
-        <w:rPr>
-          <w:rFonts w:ascii="Times New Roman" w:hAnsi="Times New Roman" w:cs="Times New Roman"/>
-          <w:b/>
-          <w:sz w:val="32"/>
-          <w:szCs w:val="32"/>
-        </w:rPr>
-      </w:pPr>
-    </w:p>
-    <w:p>
-      <w:pPr>
-        <w:ind w:left="708"/>
-        <w:jc w:val="center"/>
-        <w:rPr>
-          <w:rFonts w:ascii="Times New Roman" w:hAnsi="Times New Roman" w:cs="Times New Roman"/>
-          <w:b/>
-          <w:sz w:val="32"/>
-          <w:szCs w:val="32"/>
-        </w:rPr>
-      </w:pPr>
-    </w:p>
-    <w:p>
-      <w:pPr>
-        <w:ind w:left="708"/>
-        <w:jc w:val="center"/>
-        <w:rPr>
-          <w:rFonts w:ascii="Times New Roman" w:hAnsi="Times New Roman" w:cs="Times New Roman"/>
-          <w:b/>
-          <w:sz w:val="32"/>
-          <w:szCs w:val="32"/>
-        </w:rPr>
-      </w:pPr>
-    </w:p>
-    <w:p>
-      <w:pPr>
-        <w:ind w:left="708"/>
-        <w:jc w:val="center"/>
-        <w:rPr>
-          <w:rFonts w:ascii="Times New Roman" w:hAnsi="Times New Roman" w:cs="Times New Roman"/>
-          <w:b/>
-          <w:sz w:val="32"/>
-          <w:szCs w:val="32"/>
-        </w:rPr>
-      </w:pPr>
-    </w:p>
-    <w:p>
-      <w:pPr>
-        <w:ind w:left="708"/>
-        <w:jc w:val="center"/>
-        <w:rPr>
-          <w:rFonts w:ascii="Times New Roman" w:hAnsi="Times New Roman" w:cs="Times New Roman"/>
-          <w:b/>
-          <w:sz w:val="32"/>
-          <w:szCs w:val="32"/>
-        </w:rPr>
-      </w:pPr>
-    </w:p>
-    <w:p>
-      <w:pPr>
-        <w:ind w:left="708"/>
-        <w:jc w:val="center"/>
-        <w:rPr>
-          <w:rFonts w:ascii="Times New Roman" w:hAnsi="Times New Roman" w:cs="Times New Roman"/>
-          <w:b/>
-          <w:sz w:val="32"/>
-          <w:szCs w:val="32"/>
-        </w:rPr>
-      </w:pPr>
-    </w:p>
-    <w:p>
-      <w:pPr>
-        <w:ind w:left="708"/>
-        <w:jc w:val="center"/>
-        <w:rPr>
-          <w:rFonts w:ascii="Times New Roman" w:hAnsi="Times New Roman" w:cs="Times New Roman"/>
-          <w:b/>
-          <w:sz w:val="32"/>
-          <w:szCs w:val="32"/>
-        </w:rPr>
-      </w:pPr>
+        <w:br w:type="page"/>
+      </w:r>
     </w:p>
     <w:p>
       <w:pPr>
@@ -6185,8 +5943,6 @@
     </w:p>
     <w:p>
       <w:pPr>
-        <w:ind w:left="708"/>
-        <w:jc w:val="center"/>
         <w:rPr>
           <w:rFonts w:ascii="Times New Roman" w:hAnsi="Times New Roman" w:cs="Times New Roman"/>
           <w:b/>
@@ -6194,78 +5950,15 @@
           <w:szCs w:val="32"/>
         </w:rPr>
       </w:pPr>
-    </w:p>
-    <w:p>
-      <w:pPr>
-        <w:ind w:left="708"/>
-        <w:jc w:val="center"/>
+      <w:r>
         <w:rPr>
           <w:rFonts w:ascii="Times New Roman" w:hAnsi="Times New Roman" w:cs="Times New Roman"/>
           <w:b/>
           <w:sz w:val="32"/>
           <w:szCs w:val="32"/>
         </w:rPr>
-      </w:pPr>
-    </w:p>
-    <w:p>
-      <w:pPr>
-        <w:ind w:left="708"/>
-        <w:jc w:val="center"/>
-        <w:rPr>
-          <w:rFonts w:ascii="Times New Roman" w:hAnsi="Times New Roman" w:cs="Times New Roman"/>
-          <w:b/>
-          <w:sz w:val="32"/>
-          <w:szCs w:val="32"/>
-        </w:rPr>
-      </w:pPr>
-    </w:p>
-    <w:p>
-      <w:pPr>
-        <w:ind w:left="708"/>
-        <w:jc w:val="center"/>
-        <w:rPr>
-          <w:rFonts w:ascii="Times New Roman" w:hAnsi="Times New Roman" w:cs="Times New Roman"/>
-          <w:b/>
-          <w:sz w:val="32"/>
-          <w:szCs w:val="32"/>
-        </w:rPr>
-      </w:pPr>
-    </w:p>
-    <w:p>
-      <w:pPr>
-        <w:ind w:left="708"/>
-        <w:jc w:val="center"/>
-        <w:rPr>
-          <w:rFonts w:ascii="Times New Roman" w:hAnsi="Times New Roman" w:cs="Times New Roman"/>
-          <w:b/>
-          <w:sz w:val="32"/>
-          <w:szCs w:val="32"/>
-        </w:rPr>
-      </w:pPr>
-    </w:p>
-    <w:p>
-      <w:pPr>
-        <w:ind w:left="708"/>
-        <w:jc w:val="center"/>
-        <w:rPr>
-          <w:rFonts w:ascii="Times New Roman" w:hAnsi="Times New Roman" w:cs="Times New Roman"/>
-          <w:b/>
-          <w:sz w:val="32"/>
-          <w:szCs w:val="32"/>
-        </w:rPr>
-      </w:pPr>
-    </w:p>
-    <w:p>
-      <w:pPr>
-        <w:ind w:left="708"/>
-        <w:jc w:val="center"/>
-        <w:rPr>
-          <w:rFonts w:ascii="Times New Roman" w:hAnsi="Times New Roman" w:cs="Times New Roman"/>
-          <w:b/>
-          <w:sz w:val="32"/>
-          <w:szCs w:val="32"/>
-        </w:rPr>
-      </w:pPr>
+        <w:br w:type="page"/>
+      </w:r>
     </w:p>
     <w:p>
       <w:pPr>
@@ -6447,8 +6140,6 @@
           </wp:inline>
         </w:drawing>
       </w:r>
-      <w:bookmarkStart w:id="0" w:name="_GoBack"/>
-      <w:bookmarkEnd w:id="0"/>
     </w:p>
     <w:sectPr>
       <w:footerReference w:type="default" r:id="rId17"/>
@@ -6463,7 +6154,7 @@
 </file>
 
 <file path=word/endnotes.xml><?xml version="1.0" encoding="utf-8"?>
-<w:endnotes xmlns:wpc="http://schemas.microsoft.com/office/word/2010/wordprocessingCanvas" xmlns:cx="http://schemas.microsoft.com/office/drawing/2014/chartex" xmlns:cx1="http://schemas.microsoft.com/office/drawing/2015/9/8/chartex" xmlns:mc="http://schemas.openxmlformats.org/markup-compatibility/2006" xmlns:o="urn:schemas-microsoft-com:office:office" xmlns:r="http://schemas.openxmlformats.org/officeDocument/2006/relationships" xmlns:m="http://schemas.openxmlformats.org/officeDocument/2006/math" xmlns:v="urn:schemas-microsoft-com:vml" xmlns:wp14="http://schemas.microsoft.com/office/word/2010/wordprocessingDrawing" xmlns:wp="http://schemas.openxmlformats.org/drawingml/2006/wordprocessingDrawing" xmlns:w10="urn:schemas-microsoft-com:office:word" xmlns:w="http://schemas.openxmlformats.org/wordprocessingml/2006/main" xmlns:w14="http://schemas.microsoft.com/office/word/2010/wordml" xmlns:w15="http://schemas.microsoft.com/office/word/2012/wordml" xmlns:w16se="http://schemas.microsoft.com/office/word/2015/wordml/symex" xmlns:wpg="http://schemas.microsoft.com/office/word/2010/wordprocessingGroup" xmlns:wpi="http://schemas.microsoft.com/office/word/2010/wordprocessingInk" xmlns:wne="http://schemas.microsoft.com/office/word/2006/wordml" xmlns:wps="http://schemas.microsoft.com/office/word/2010/wordprocessingShape" mc:Ignorable="w14 w15 w16se wp14">
+<w:endnotes xmlns:wpc="http://schemas.microsoft.com/office/word/2010/wordprocessingCanvas" xmlns:cx="http://schemas.microsoft.com/office/drawing/2014/chartex" xmlns:cx1="http://schemas.microsoft.com/office/drawing/2015/9/8/chartex" xmlns:cx2="http://schemas.microsoft.com/office/drawing/2015/10/21/chartex" xmlns:cx3="http://schemas.microsoft.com/office/drawing/2016/5/9/chartex" xmlns:cx4="http://schemas.microsoft.com/office/drawing/2016/5/10/chartex" xmlns:cx5="http://schemas.microsoft.com/office/drawing/2016/5/11/chartex" xmlns:cx6="http://schemas.microsoft.com/office/drawing/2016/5/12/chartex" xmlns:cx7="http://schemas.microsoft.com/office/drawing/2016/5/13/chartex" xmlns:cx8="http://schemas.microsoft.com/office/drawing/2016/5/14/chartex" xmlns:mc="http://schemas.openxmlformats.org/markup-compatibility/2006" xmlns:aink="http://schemas.microsoft.com/office/drawing/2016/ink" xmlns:am3d="http://schemas.microsoft.com/office/drawing/2017/model3d" xmlns:o="urn:schemas-microsoft-com:office:office" xmlns:r="http://schemas.openxmlformats.org/officeDocument/2006/relationships" xmlns:m="http://schemas.openxmlformats.org/officeDocument/2006/math" xmlns:v="urn:schemas-microsoft-com:vml" xmlns:wp14="http://schemas.microsoft.com/office/word/2010/wordprocessingDrawing" xmlns:wp="http://schemas.openxmlformats.org/drawingml/2006/wordprocessingDrawing" xmlns:w10="urn:schemas-microsoft-com:office:word" xmlns:w="http://schemas.openxmlformats.org/wordprocessingml/2006/main" xmlns:w14="http://schemas.microsoft.com/office/word/2010/wordml" xmlns:w15="http://schemas.microsoft.com/office/word/2012/wordml" xmlns:w16cid="http://schemas.microsoft.com/office/word/2016/wordml/cid" xmlns:w16se="http://schemas.microsoft.com/office/word/2015/wordml/symex" xmlns:wpg="http://schemas.microsoft.com/office/word/2010/wordprocessingGroup" xmlns:wpi="http://schemas.microsoft.com/office/word/2010/wordprocessingInk" xmlns:wne="http://schemas.microsoft.com/office/word/2006/wordml" xmlns:wps="http://schemas.microsoft.com/office/word/2010/wordprocessingShape" mc:Ignorable="w14 w15 w16se w16cid wp14">
   <w:endnote w:type="separator" w:id="-1">
     <w:p>
       <w:pPr>
@@ -6488,7 +6179,7 @@
 </file>
 
 <file path=word/footer1.xml><?xml version="1.0" encoding="utf-8"?>
-<w:ftr xmlns:wpc="http://schemas.microsoft.com/office/word/2010/wordprocessingCanvas" xmlns:cx="http://schemas.microsoft.com/office/drawing/2014/chartex" xmlns:cx1="http://schemas.microsoft.com/office/drawing/2015/9/8/chartex" xmlns:mc="http://schemas.openxmlformats.org/markup-compatibility/2006" xmlns:o="urn:schemas-microsoft-com:office:office" xmlns:r="http://schemas.openxmlformats.org/officeDocument/2006/relationships" xmlns:m="http://schemas.openxmlformats.org/officeDocument/2006/math" xmlns:v="urn:schemas-microsoft-com:vml" xmlns:wp14="http://schemas.microsoft.com/office/word/2010/wordprocessingDrawing" xmlns:wp="http://schemas.openxmlformats.org/drawingml/2006/wordprocessingDrawing" xmlns:w10="urn:schemas-microsoft-com:office:word" xmlns:w="http://schemas.openxmlformats.org/wordprocessingml/2006/main" xmlns:w14="http://schemas.microsoft.com/office/word/2010/wordml" xmlns:w15="http://schemas.microsoft.com/office/word/2012/wordml" xmlns:w16se="http://schemas.microsoft.com/office/word/2015/wordml/symex" xmlns:wpg="http://schemas.microsoft.com/office/word/2010/wordprocessingGroup" xmlns:wpi="http://schemas.microsoft.com/office/word/2010/wordprocessingInk" xmlns:wne="http://schemas.microsoft.com/office/word/2006/wordml" xmlns:wps="http://schemas.microsoft.com/office/word/2010/wordprocessingShape" mc:Ignorable="w14 w15 w16se wp14">
+<w:ftr xmlns:wpc="http://schemas.microsoft.com/office/word/2010/wordprocessingCanvas" xmlns:cx="http://schemas.microsoft.com/office/drawing/2014/chartex" xmlns:cx1="http://schemas.microsoft.com/office/drawing/2015/9/8/chartex" xmlns:cx2="http://schemas.microsoft.com/office/drawing/2015/10/21/chartex" xmlns:cx3="http://schemas.microsoft.com/office/drawing/2016/5/9/chartex" xmlns:cx4="http://schemas.microsoft.com/office/drawing/2016/5/10/chartex" xmlns:cx5="http://schemas.microsoft.com/office/drawing/2016/5/11/chartex" xmlns:cx6="http://schemas.microsoft.com/office/drawing/2016/5/12/chartex" xmlns:cx7="http://schemas.microsoft.com/office/drawing/2016/5/13/chartex" xmlns:cx8="http://schemas.microsoft.com/office/drawing/2016/5/14/chartex" xmlns:mc="http://schemas.openxmlformats.org/markup-compatibility/2006" xmlns:aink="http://schemas.microsoft.com/office/drawing/2016/ink" xmlns:am3d="http://schemas.microsoft.com/office/drawing/2017/model3d" xmlns:o="urn:schemas-microsoft-com:office:office" xmlns:r="http://schemas.openxmlformats.org/officeDocument/2006/relationships" xmlns:m="http://schemas.openxmlformats.org/officeDocument/2006/math" xmlns:v="urn:schemas-microsoft-com:vml" xmlns:wp14="http://schemas.microsoft.com/office/word/2010/wordprocessingDrawing" xmlns:wp="http://schemas.openxmlformats.org/drawingml/2006/wordprocessingDrawing" xmlns:w10="urn:schemas-microsoft-com:office:word" xmlns:w="http://schemas.openxmlformats.org/wordprocessingml/2006/main" xmlns:w14="http://schemas.microsoft.com/office/word/2010/wordml" xmlns:w15="http://schemas.microsoft.com/office/word/2012/wordml" xmlns:w16cid="http://schemas.microsoft.com/office/word/2016/wordml/cid" xmlns:w16se="http://schemas.microsoft.com/office/word/2015/wordml/symex" xmlns:wpg="http://schemas.microsoft.com/office/word/2010/wordprocessingGroup" xmlns:wpi="http://schemas.microsoft.com/office/word/2010/wordprocessingInk" xmlns:wne="http://schemas.microsoft.com/office/word/2006/wordml" xmlns:wps="http://schemas.microsoft.com/office/word/2010/wordprocessingShape" mc:Ignorable="w14 w15 w16se w16cid wp14">
   <w:sdt>
     <w:sdtPr>
       <w:id w:val="-1083606308"/>
@@ -6534,7 +6225,7 @@
 </file>
 
 <file path=word/footnotes.xml><?xml version="1.0" encoding="utf-8"?>
-<w:footnotes xmlns:wpc="http://schemas.microsoft.com/office/word/2010/wordprocessingCanvas" xmlns:cx="http://schemas.microsoft.com/office/drawing/2014/chartex" xmlns:cx1="http://schemas.microsoft.com/office/drawing/2015/9/8/chartex" xmlns:mc="http://schemas.openxmlformats.org/markup-compatibility/2006" xmlns:o="urn:schemas-microsoft-com:office:office" xmlns:r="http://schemas.openxmlformats.org/officeDocument/2006/relationships" xmlns:m="http://schemas.openxmlformats.org/officeDocument/2006/math" xmlns:v="urn:schemas-microsoft-com:vml" xmlns:wp14="http://schemas.microsoft.com/office/word/2010/wordprocessingDrawing" xmlns:wp="http://schemas.openxmlformats.org/drawingml/2006/wordprocessingDrawing" xmlns:w10="urn:schemas-microsoft-com:office:word" xmlns:w="http://schemas.openxmlformats.org/wordprocessingml/2006/main" xmlns:w14="http://schemas.microsoft.com/office/word/2010/wordml" xmlns:w15="http://schemas.microsoft.com/office/word/2012/wordml" xmlns:w16se="http://schemas.microsoft.com/office/word/2015/wordml/symex" xmlns:wpg="http://schemas.microsoft.com/office/word/2010/wordprocessingGroup" xmlns:wpi="http://schemas.microsoft.com/office/word/2010/wordprocessingInk" xmlns:wne="http://schemas.microsoft.com/office/word/2006/wordml" xmlns:wps="http://schemas.microsoft.com/office/word/2010/wordprocessingShape" mc:Ignorable="w14 w15 w16se wp14">
+<w:footnotes xmlns:wpc="http://schemas.microsoft.com/office/word/2010/wordprocessingCanvas" xmlns:cx="http://schemas.microsoft.com/office/drawing/2014/chartex" xmlns:cx1="http://schemas.microsoft.com/office/drawing/2015/9/8/chartex" xmlns:cx2="http://schemas.microsoft.com/office/drawing/2015/10/21/chartex" xmlns:cx3="http://schemas.microsoft.com/office/drawing/2016/5/9/chartex" xmlns:cx4="http://schemas.microsoft.com/office/drawing/2016/5/10/chartex" xmlns:cx5="http://schemas.microsoft.com/office/drawing/2016/5/11/chartex" xmlns:cx6="http://schemas.microsoft.com/office/drawing/2016/5/12/chartex" xmlns:cx7="http://schemas.microsoft.com/office/drawing/2016/5/13/chartex" xmlns:cx8="http://schemas.microsoft.com/office/drawing/2016/5/14/chartex" xmlns:mc="http://schemas.openxmlformats.org/markup-compatibility/2006" xmlns:aink="http://schemas.microsoft.com/office/drawing/2016/ink" xmlns:am3d="http://schemas.microsoft.com/office/drawing/2017/model3d" xmlns:o="urn:schemas-microsoft-com:office:office" xmlns:r="http://schemas.openxmlformats.org/officeDocument/2006/relationships" xmlns:m="http://schemas.openxmlformats.org/officeDocument/2006/math" xmlns:v="urn:schemas-microsoft-com:vml" xmlns:wp14="http://schemas.microsoft.com/office/word/2010/wordprocessingDrawing" xmlns:wp="http://schemas.openxmlformats.org/drawingml/2006/wordprocessingDrawing" xmlns:w10="urn:schemas-microsoft-com:office:word" xmlns:w="http://schemas.openxmlformats.org/wordprocessingml/2006/main" xmlns:w14="http://schemas.microsoft.com/office/word/2010/wordml" xmlns:w15="http://schemas.microsoft.com/office/word/2012/wordml" xmlns:w16cid="http://schemas.microsoft.com/office/word/2016/wordml/cid" xmlns:w16se="http://schemas.microsoft.com/office/word/2015/wordml/symex" xmlns:wpg="http://schemas.microsoft.com/office/word/2010/wordprocessingGroup" xmlns:wpi="http://schemas.microsoft.com/office/word/2010/wordprocessingInk" xmlns:wne="http://schemas.microsoft.com/office/word/2006/wordml" xmlns:wps="http://schemas.microsoft.com/office/word/2010/wordprocessingShape" mc:Ignorable="w14 w15 w16se w16cid wp14">
   <w:footnote w:type="separator" w:id="-1">
     <w:p>
       <w:pPr>
@@ -6559,7 +6250,7 @@
 </file>
 
 <file path=word/numbering.xml><?xml version="1.0" encoding="utf-8"?>
-<w:numbering xmlns:wpc="http://schemas.microsoft.com/office/word/2010/wordprocessingCanvas" xmlns:cx="http://schemas.microsoft.com/office/drawing/2014/chartex" xmlns:cx1="http://schemas.microsoft.com/office/drawing/2015/9/8/chartex" xmlns:mc="http://schemas.openxmlformats.org/markup-compatibility/2006" xmlns:o="urn:schemas-microsoft-com:office:office" xmlns:r="http://schemas.openxmlformats.org/officeDocument/2006/relationships" xmlns:m="http://schemas.openxmlformats.org/officeDocument/2006/math" xmlns:v="urn:schemas-microsoft-com:vml" xmlns:wp14="http://schemas.microsoft.com/office/word/2010/wordprocessingDrawing" xmlns:wp="http://schemas.openxmlformats.org/drawingml/2006/wordprocessingDrawing" xmlns:w10="urn:schemas-microsoft-com:office:word" xmlns:w="http://schemas.openxmlformats.org/wordprocessingml/2006/main" xmlns:w14="http://schemas.microsoft.com/office/word/2010/wordml" xmlns:w15="http://schemas.microsoft.com/office/word/2012/wordml" xmlns:w16se="http://schemas.microsoft.com/office/word/2015/wordml/symex" xmlns:wpg="http://schemas.microsoft.com/office/word/2010/wordprocessingGroup" xmlns:wpi="http://schemas.microsoft.com/office/word/2010/wordprocessingInk" xmlns:wne="http://schemas.microsoft.com/office/word/2006/wordml" xmlns:wps="http://schemas.microsoft.com/office/word/2010/wordprocessingShape" mc:Ignorable="w14 w15 w16se wp14">
+<w:numbering xmlns:wpc="http://schemas.microsoft.com/office/word/2010/wordprocessingCanvas" xmlns:cx="http://schemas.microsoft.com/office/drawing/2014/chartex" xmlns:cx1="http://schemas.microsoft.com/office/drawing/2015/9/8/chartex" xmlns:cx2="http://schemas.microsoft.com/office/drawing/2015/10/21/chartex" xmlns:cx3="http://schemas.microsoft.com/office/drawing/2016/5/9/chartex" xmlns:cx4="http://schemas.microsoft.com/office/drawing/2016/5/10/chartex" xmlns:cx5="http://schemas.microsoft.com/office/drawing/2016/5/11/chartex" xmlns:cx6="http://schemas.microsoft.com/office/drawing/2016/5/12/chartex" xmlns:cx7="http://schemas.microsoft.com/office/drawing/2016/5/13/chartex" xmlns:cx8="http://schemas.microsoft.com/office/drawing/2016/5/14/chartex" xmlns:mc="http://schemas.openxmlformats.org/markup-compatibility/2006" xmlns:aink="http://schemas.microsoft.com/office/drawing/2016/ink" xmlns:am3d="http://schemas.microsoft.com/office/drawing/2017/model3d" xmlns:o="urn:schemas-microsoft-com:office:office" xmlns:r="http://schemas.openxmlformats.org/officeDocument/2006/relationships" xmlns:m="http://schemas.openxmlformats.org/officeDocument/2006/math" xmlns:v="urn:schemas-microsoft-com:vml" xmlns:wp14="http://schemas.microsoft.com/office/word/2010/wordprocessingDrawing" xmlns:wp="http://schemas.openxmlformats.org/drawingml/2006/wordprocessingDrawing" xmlns:w10="urn:schemas-microsoft-com:office:word" xmlns:w="http://schemas.openxmlformats.org/wordprocessingml/2006/main" xmlns:w14="http://schemas.microsoft.com/office/word/2010/wordml" xmlns:w15="http://schemas.microsoft.com/office/word/2012/wordml" xmlns:w16cid="http://schemas.microsoft.com/office/word/2016/wordml/cid" xmlns:w16se="http://schemas.microsoft.com/office/word/2015/wordml/symex" xmlns:wpg="http://schemas.microsoft.com/office/word/2010/wordprocessingGroup" xmlns:wpi="http://schemas.microsoft.com/office/word/2010/wordprocessingInk" xmlns:wne="http://schemas.microsoft.com/office/word/2006/wordml" xmlns:wps="http://schemas.microsoft.com/office/word/2010/wordprocessingShape" mc:Ignorable="w14 w15 w16se w16cid wp14">
   <w:abstractNum w:abstractNumId="0" w15:restartNumberingAfterBreak="0">
     <w:nsid w:val="06C90651"/>
     <w:multiLevelType w:val="hybridMultilevel"/>
@@ -9973,7 +9664,7 @@
 </file>
 
 <file path=word/styles.xml><?xml version="1.0" encoding="utf-8"?>
-<w:styles xmlns:mc="http://schemas.openxmlformats.org/markup-compatibility/2006" xmlns:r="http://schemas.openxmlformats.org/officeDocument/2006/relationships" xmlns:w="http://schemas.openxmlformats.org/wordprocessingml/2006/main" xmlns:w14="http://schemas.microsoft.com/office/word/2010/wordml" xmlns:w15="http://schemas.microsoft.com/office/word/2012/wordml" xmlns:w16se="http://schemas.microsoft.com/office/word/2015/wordml/symex" mc:Ignorable="w14 w15 w16se">
+<w:styles xmlns:mc="http://schemas.openxmlformats.org/markup-compatibility/2006" xmlns:r="http://schemas.openxmlformats.org/officeDocument/2006/relationships" xmlns:w="http://schemas.openxmlformats.org/wordprocessingml/2006/main" xmlns:w14="http://schemas.microsoft.com/office/word/2010/wordml" xmlns:w15="http://schemas.microsoft.com/office/word/2012/wordml" xmlns:w16cid="http://schemas.microsoft.com/office/word/2016/wordml/cid" xmlns:w16se="http://schemas.microsoft.com/office/word/2015/wordml/symex" mc:Ignorable="w14 w15 w16se w16cid">
   <w:docDefaults>
     <w:rPrDefault>
       <w:rPr>
@@ -9989,7 +9680,7 @@
       </w:pPr>
     </w:pPrDefault>
   </w:docDefaults>
-  <w:latentStyles w:defLockedState="0" w:defUIPriority="99" w:defSemiHidden="0" w:defUnhideWhenUsed="0" w:defQFormat="0" w:count="371">
+  <w:latentStyles w:defLockedState="0" w:defUIPriority="99" w:defSemiHidden="0" w:defUnhideWhenUsed="0" w:defQFormat="0" w:count="376">
     <w:lsdException w:name="Normal" w:uiPriority="0" w:qFormat="1"/>
     <w:lsdException w:name="heading 1" w:uiPriority="9" w:qFormat="1"/>
     <w:lsdException w:name="heading 2" w:semiHidden="1" w:uiPriority="9" w:unhideWhenUsed="1" w:qFormat="1"/>
@@ -10095,7 +9786,6 @@
     <w:lsdException w:name="HTML Sample" w:semiHidden="1" w:unhideWhenUsed="1"/>
     <w:lsdException w:name="HTML Typewriter" w:semiHidden="1" w:unhideWhenUsed="1"/>
     <w:lsdException w:name="HTML Variable" w:semiHidden="1" w:unhideWhenUsed="1"/>
-    <w:lsdException w:name="Normal Table" w:semiHidden="1" w:unhideWhenUsed="1"/>
     <w:lsdException w:name="annotation subject" w:semiHidden="1" w:unhideWhenUsed="1"/>
     <w:lsdException w:name="No List" w:semiHidden="1" w:unhideWhenUsed="1"/>
     <w:lsdException w:name="Outline List 1" w:semiHidden="1" w:unhideWhenUsed="1"/>
@@ -10138,11 +9828,8 @@
     <w:lsdException w:name="Table Contemporary" w:semiHidden="1" w:unhideWhenUsed="1"/>
     <w:lsdException w:name="Table Elegant" w:semiHidden="1" w:unhideWhenUsed="1"/>
     <w:lsdException w:name="Table Professional" w:semiHidden="1" w:unhideWhenUsed="1"/>
-    <w:lsdException w:name="Table Subtle 1" w:semiHidden="1" w:unhideWhenUsed="1"/>
     <w:lsdException w:name="Table Subtle 2" w:semiHidden="1" w:unhideWhenUsed="1"/>
     <w:lsdException w:name="Table Web 1" w:semiHidden="1" w:unhideWhenUsed="1"/>
-    <w:lsdException w:name="Table Web 2" w:semiHidden="1" w:unhideWhenUsed="1"/>
-    <w:lsdException w:name="Table Web 3" w:semiHidden="1" w:unhideWhenUsed="1"/>
     <w:lsdException w:name="Balloon Text" w:semiHidden="1" w:unhideWhenUsed="1"/>
     <w:lsdException w:name="Table Grid" w:uiPriority="59"/>
     <w:lsdException w:name="Table Theme" w:semiHidden="1" w:unhideWhenUsed="1"/>
@@ -10361,6 +10048,11 @@
     <w:lsdException w:name="List Table 5 Dark Accent 6" w:uiPriority="50"/>
     <w:lsdException w:name="List Table 6 Colorful Accent 6" w:uiPriority="51"/>
     <w:lsdException w:name="List Table 7 Colorful Accent 6" w:uiPriority="52"/>
+    <w:lsdException w:name="Mention" w:semiHidden="1" w:unhideWhenUsed="1"/>
+    <w:lsdException w:name="Smart Hyperlink" w:semiHidden="1" w:unhideWhenUsed="1"/>
+    <w:lsdException w:name="Hashtag" w:semiHidden="1" w:unhideWhenUsed="1"/>
+    <w:lsdException w:name="Unresolved Mention" w:semiHidden="1" w:unhideWhenUsed="1"/>
+    <w:lsdException w:name="Smart Link" w:semiHidden="1" w:unhideWhenUsed="1"/>
   </w:latentStyles>
   <w:style w:type="paragraph" w:default="1" w:styleId="a">
     <w:name w:val="Normal"/>
@@ -11062,7 +10754,7 @@
 </file>
 
 <file path=customXml/itemProps1.xml><?xml version="1.0" encoding="utf-8"?>
-<ds:datastoreItem xmlns:ds="http://schemas.openxmlformats.org/officeDocument/2006/customXml" ds:itemID="{F76ADB56-C9DD-4DEA-80DD-3FA60A82C52B}">
+<ds:datastoreItem xmlns:ds="http://schemas.openxmlformats.org/officeDocument/2006/customXml" ds:itemID="{EBF6D6D8-47ED-4978-834D-F9FB92D6343B}">
   <ds:schemaRefs>
     <ds:schemaRef ds:uri="http://schemas.openxmlformats.org/officeDocument/2006/bibliography"/>
   </ds:schemaRefs>

</xml_diff>